<commit_message>
change qtm385 to datasci385 in most files
</commit_message>
<xml_diff>
--- a/assignments/02-assignment/02-assignment.docx
+++ b/assignments/02-assignment/02-assignment.docx
@@ -7,7 +7,7 @@
         <w:pStyle w:val="Title"/>
       </w:pPr>
       <w:r>
-        <w:t xml:space="preserve">QTM 385 - Experimental Methods</w:t>
+        <w:t xml:space="preserve">DATASCI 385 - Experimental Methods</w:t>
       </w:r>
     </w:p>
     <w:p>
@@ -66,13 +66,13 @@
       </w:r>
     </w:p>
     <w:bookmarkEnd w:id="21"/>
-    <w:bookmarkStart w:id="22" w:name="questions-and-answers"/>
+    <w:bookmarkStart w:id="22" w:name="questions"/>
     <w:p>
       <w:pPr>
         <w:pStyle w:val="Heading1"/>
       </w:pPr>
       <w:r>
-        <w:t xml:space="preserve">Questions and Answers</w:t>
+        <w:t xml:space="preserve">Questions</w:t>
       </w:r>
     </w:p>
     <w:p>
@@ -121,8 +121,8 @@
         <m:d>
           <m:dPr>
             <m:begChr m:val="("/>
+            <m:sepChr m:val=""/>
             <m:endChr m:val=")"/>
-            <m:sepChr m:val=""/>
             <m:grow/>
           </m:dPr>
           <m:e>
@@ -157,8 +157,8 @@
         <m:d>
           <m:dPr>
             <m:begChr m:val="("/>
+            <m:sepChr m:val=""/>
             <m:endChr m:val=")"/>
-            <m:sepChr m:val=""/>
             <m:grow/>
           </m:dPr>
           <m:e>
@@ -193,8 +193,8 @@
         <m:d>
           <m:dPr>
             <m:begChr m:val="("/>
+            <m:sepChr m:val=""/>
             <m:endChr m:val=")"/>
-            <m:sepChr m:val=""/>
             <m:grow/>
           </m:dPr>
           <m:e>
@@ -247,8 +247,8 @@
         <m:d>
           <m:dPr>
             <m:begChr m:val="("/>
+            <m:sepChr m:val=""/>
             <m:endChr m:val=")"/>
-            <m:sepChr m:val=""/>
             <m:grow/>
           </m:dPr>
           <m:e>
@@ -298,8 +298,8 @@
         <m:d>
           <m:dPr>
             <m:begChr m:val="["/>
+            <m:sepChr m:val=""/>
             <m:endChr m:val="]"/>
-            <m:sepChr m:val=""/>
             <m:grow/>
           </m:dPr>
           <m:e>
@@ -318,8 +318,8 @@
             <m:d>
               <m:dPr>
                 <m:begChr m:val="("/>
+                <m:sepChr m:val=""/>
                 <m:endChr m:val=")"/>
-                <m:sepChr m:val=""/>
                 <m:grow/>
               </m:dPr>
               <m:e>
@@ -347,8 +347,8 @@
         <m:d>
           <m:dPr>
             <m:begChr m:val="["/>
+            <m:sepChr m:val=""/>
             <m:endChr m:val="]"/>
-            <m:sepChr m:val=""/>
             <m:grow/>
           </m:dPr>
           <m:e>
@@ -367,8 +367,8 @@
             <m:d>
               <m:dPr>
                 <m:begChr m:val="("/>
+                <m:sepChr m:val=""/>
                 <m:endChr m:val=")"/>
-                <m:sepChr m:val=""/>
                 <m:grow/>
               </m:dPr>
               <m:e>
@@ -512,7 +512,11 @@
       </w:r>
     </w:p>
     <w:bookmarkEnd w:id="22"/>
-    <w:sectPr/>
+    <w:sectPr>
+      <w:footnotePr>
+        <w:numRestart w:val="eachSect"/>
+      </w:footnotePr>
+    </w:sectPr>
   </w:body>
 </w:document>
 </file>
@@ -905,8 +909,6 @@
     </w:pPr>
     <w:rPr>
       <w:rFonts w:asciiTheme="majorHAnsi" w:cstheme="majorBidi" w:eastAsiaTheme="majorEastAsia" w:hAnsiTheme="majorHAnsi"/>
-      <w:spacing w:val="-10"/>
-      <w:kern w:val="28"/>
       <w:sz w:val="56"/>
       <w:szCs w:val="56"/>
     </w:rPr>
@@ -919,8 +921,6 @@
     <w:rsid w:val="00A10FD9"/>
     <w:rPr>
       <w:rFonts w:asciiTheme="majorHAnsi" w:cstheme="majorBidi" w:eastAsiaTheme="majorEastAsia" w:hAnsiTheme="majorHAnsi"/>
-      <w:spacing w:val="-10"/>
-      <w:kern w:val="28"/>
       <w:sz w:val="56"/>
       <w:szCs w:val="56"/>
     </w:rPr>
@@ -961,23 +961,31 @@
   </w:style>
   <w:style w:customStyle="1" w:styleId="Author" w:type="paragraph">
     <w:name w:val="Author"/>
+    <w:basedOn w:val="Title"/>
     <w:next w:val="BodyText"/>
     <w:qFormat/>
     <w:pPr>
       <w:keepNext/>
       <w:keepLines/>
-      <w:jc w:val="center"/>
-    </w:pPr>
+    </w:pPr>
+    <w:rPr>
+      <w:sz w:val="24"/>
+      <w:szCs w:val="24"/>
+    </w:rPr>
   </w:style>
   <w:style w:styleId="Date" w:type="paragraph">
     <w:name w:val="Date"/>
+    <w:basedOn w:val="Title"/>
     <w:next w:val="BodyText"/>
     <w:qFormat/>
     <w:pPr>
       <w:keepNext/>
       <w:keepLines/>
-      <w:jc w:val="center"/>
-    </w:pPr>
+    </w:pPr>
+    <w:rPr>
+      <w:sz w:val="24"/>
+      <w:szCs w:val="24"/>
+    </w:rPr>
   </w:style>
   <w:style w:customStyle="1" w:styleId="AbstractTitle" w:type="paragraph">
     <w:name w:val="Abstract Title"/>

</xml_diff>